<commit_message>
Revisão da agenda semanal
</commit_message>
<xml_diff>
--- a/AgendaSemanal.docx
+++ b/AgendaSemanal.docx
@@ -148,6 +148,12 @@
               </w:rPr>
               <w:t xml:space="preserve"> </w:t>
             </w:r>
+            <w:r>
+              <w:rPr>
+                <w:rFonts w:ascii="Times New Roman" w:hAnsi="Times New Roman" w:cs="Times New Roman"/>
+              </w:rPr>
+              <w:t>Carlos Neto</w:t>
+            </w:r>
           </w:p>
         </w:tc>
         <w:tc>
@@ -227,7 +233,6 @@
               </w:rPr>
               <w:t xml:space="preserve"> </w:t>
             </w:r>
-            <w:proofErr w:type="spellStart"/>
             <w:r>
               <w:rPr>
                 <w:rFonts w:ascii="Times New Roman" w:hAnsi="Times New Roman" w:cs="Times New Roman"/>
@@ -238,9 +243,8 @@
               <w:rPr>
                 <w:rFonts w:ascii="Times New Roman" w:hAnsi="Times New Roman" w:cs="Times New Roman"/>
               </w:rPr>
-              <w:t>x</w:t>
-            </w:r>
-            <w:proofErr w:type="spellEnd"/>
+              <w:t>4</w:t>
+            </w:r>
           </w:p>
         </w:tc>
       </w:tr>
@@ -303,7 +307,7 @@
                 <w:rFonts w:ascii="Times New Roman" w:hAnsi="Times New Roman" w:cs="Times New Roman"/>
                 <w:b/>
               </w:rPr>
-              <w:t>Paulo Chorinca</w:t>
+              <w:t>Diogo António</w:t>
             </w:r>
           </w:p>
         </w:tc>
@@ -377,7 +381,7 @@
                 <w:rFonts w:ascii="Times New Roman" w:hAnsi="Times New Roman" w:cs="Times New Roman"/>
                 <w:b/>
               </w:rPr>
-              <w:t>Diogo António</w:t>
+              <w:t>Paulo Chorinca</w:t>
             </w:r>
           </w:p>
         </w:tc>
@@ -451,7 +455,7 @@
                 <w:rFonts w:ascii="Times New Roman" w:hAnsi="Times New Roman" w:cs="Times New Roman"/>
                 <w:b/>
               </w:rPr>
-              <w:t>Carlos Vinhas</w:t>
+              <w:t>Fernando Saraiva</w:t>
             </w:r>
           </w:p>
         </w:tc>
@@ -697,8 +701,10 @@
               <w:rPr>
                 <w:rFonts w:ascii="Times New Roman" w:hAnsi="Times New Roman" w:cs="Times New Roman"/>
               </w:rPr>
-              <w:t>Planeamento da sessão</w:t>
-            </w:r>
+              <w:t>Documentação</w:t>
+            </w:r>
+            <w:bookmarkStart w:id="0" w:name="_GoBack"/>
+            <w:bookmarkEnd w:id="0"/>
           </w:p>
         </w:tc>
       </w:tr>
@@ -736,27 +742,7 @@
               <w:rPr>
                 <w:rFonts w:ascii="Times New Roman" w:hAnsi="Times New Roman" w:cs="Times New Roman"/>
               </w:rPr>
-              <w:t xml:space="preserve">Guia </w:t>
-            </w:r>
-            <w:r>
-              <w:rPr>
-                <w:rFonts w:ascii="Times New Roman" w:hAnsi="Times New Roman" w:cs="Times New Roman"/>
-              </w:rPr>
-              <w:t>de Explanação</w:t>
-            </w:r>
-            <w:r>
-              <w:rPr>
-                <w:rFonts w:ascii="Times New Roman" w:hAnsi="Times New Roman" w:cs="Times New Roman"/>
-              </w:rPr>
-              <w:t xml:space="preserve"> </w:t>
-            </w:r>
-            <w:bookmarkStart w:id="0" w:name="_GoBack"/>
-            <w:bookmarkEnd w:id="0"/>
-            <w:r>
-              <w:rPr>
-                <w:rFonts w:ascii="Times New Roman" w:hAnsi="Times New Roman" w:cs="Times New Roman"/>
-              </w:rPr>
-              <w:t>à turma</w:t>
+              <w:t>Documentação</w:t>
             </w:r>
           </w:p>
         </w:tc>
@@ -1408,7 +1394,7 @@
               <w:rPr>
                 <w:rFonts w:ascii="Times New Roman" w:hAnsi="Times New Roman" w:cs="Times New Roman"/>
               </w:rPr>
-              <w:t>Carlos Vinhas</w:t>
+              <w:t>Fernando Saraiva</w:t>
             </w:r>
           </w:p>
         </w:tc>

</xml_diff>